<commit_message>
Alterando o arquivo Git e github
</commit_message>
<xml_diff>
--- a/meus_cursos/Git e github.docx
+++ b/meus_cursos/Git e github.docx
@@ -540,6 +540,310 @@
       </w:r>
     </w:p>
     <w:p/>
+    <w:p>
+      <w:r>
+        <w:t xml:space="preserve">Para criar o arquivo </w:t>
+      </w:r>
+      <w:proofErr w:type="spellStart"/>
+      <w:r>
+        <w:t>gitignore</w:t>
+      </w:r>
+      <w:proofErr w:type="spellEnd"/>
+      <w:r>
+        <w:t xml:space="preserve"> no </w:t>
+      </w:r>
+      <w:proofErr w:type="spellStart"/>
+      <w:r>
+        <w:t>git</w:t>
+      </w:r>
+      <w:proofErr w:type="spellEnd"/>
+      <w:r>
+        <w:t xml:space="preserve"> bass o comando é </w:t>
+      </w:r>
+      <w:proofErr w:type="spellStart"/>
+      <w:proofErr w:type="gramStart"/>
+      <w:r>
+        <w:t>touch</w:t>
+      </w:r>
+      <w:proofErr w:type="spellEnd"/>
+      <w:r>
+        <w:t xml:space="preserve"> .</w:t>
+      </w:r>
+      <w:proofErr w:type="spellStart"/>
+      <w:r>
+        <w:t>gitignore</w:t>
+      </w:r>
+      <w:proofErr w:type="spellEnd"/>
+      <w:proofErr w:type="gramEnd"/>
+    </w:p>
+    <w:p/>
+    <w:p>
+      <w:r>
+        <w:t xml:space="preserve">Para iniciar um repositório local o comando é </w:t>
+      </w:r>
+      <w:proofErr w:type="spellStart"/>
+      <w:r>
+        <w:t>git</w:t>
+      </w:r>
+      <w:proofErr w:type="spellEnd"/>
+      <w:r>
+        <w:t xml:space="preserve"> </w:t>
+      </w:r>
+      <w:proofErr w:type="spellStart"/>
+      <w:r>
+        <w:t>init</w:t>
+      </w:r>
+      <w:proofErr w:type="spellEnd"/>
+      <w:r>
+        <w:t xml:space="preserve"> –</w:t>
+      </w:r>
+      <w:proofErr w:type="spellStart"/>
+      <w:r>
+        <w:t>bare</w:t>
+      </w:r>
+      <w:proofErr w:type="spellEnd"/>
+    </w:p>
+    <w:p>
+      <w:r>
+        <w:t xml:space="preserve">Mas se esquecer de inicializar com o </w:t>
+      </w:r>
+      <w:proofErr w:type="spellStart"/>
+      <w:r>
+        <w:t>bare</w:t>
+      </w:r>
+      <w:proofErr w:type="spellEnd"/>
+      <w:r>
+        <w:t xml:space="preserve">, dê o comando </w:t>
+      </w:r>
+      <w:proofErr w:type="spellStart"/>
+      <w:r>
+        <w:t>git</w:t>
+      </w:r>
+      <w:proofErr w:type="spellEnd"/>
+      <w:r>
+        <w:t xml:space="preserve"> </w:t>
+      </w:r>
+      <w:proofErr w:type="spellStart"/>
+      <w:r>
+        <w:t>config</w:t>
+      </w:r>
+      <w:proofErr w:type="spellEnd"/>
+      <w:r>
+        <w:t xml:space="preserve"> </w:t>
+      </w:r>
+      <w:proofErr w:type="spellStart"/>
+      <w:proofErr w:type="gramStart"/>
+      <w:r>
+        <w:t>core.bare</w:t>
+      </w:r>
+      <w:proofErr w:type="spellEnd"/>
+      <w:proofErr w:type="gramEnd"/>
+      <w:r>
+        <w:t xml:space="preserve"> </w:t>
+      </w:r>
+      <w:proofErr w:type="spellStart"/>
+      <w:r>
+        <w:t>true</w:t>
+      </w:r>
+      <w:proofErr w:type="spellEnd"/>
+    </w:p>
+    <w:p/>
+    <w:p/>
+    <w:p>
+      <w:r>
+        <w:t xml:space="preserve">Para adicionar o repositório ao projeto o comando é </w:t>
+      </w:r>
+      <w:proofErr w:type="spellStart"/>
+      <w:r>
+        <w:t>git</w:t>
+      </w:r>
+      <w:proofErr w:type="spellEnd"/>
+      <w:r>
+        <w:t xml:space="preserve"> </w:t>
+      </w:r>
+      <w:proofErr w:type="spellStart"/>
+      <w:r>
+        <w:t>remote</w:t>
+      </w:r>
+      <w:proofErr w:type="spellEnd"/>
+      <w:r>
+        <w:t xml:space="preserve"> </w:t>
+      </w:r>
+      <w:proofErr w:type="spellStart"/>
+      <w:r>
+        <w:t>add</w:t>
+      </w:r>
+      <w:proofErr w:type="spellEnd"/>
+      <w:r>
+        <w:t xml:space="preserve"> local mais o caminho completo do repositório local.</w:t>
+      </w:r>
+    </w:p>
+    <w:p>
+      <w:r>
+        <w:t xml:space="preserve">Para confirmar se ele foi adicionado o comando é </w:t>
+      </w:r>
+      <w:proofErr w:type="spellStart"/>
+      <w:r>
+        <w:t>git</w:t>
+      </w:r>
+      <w:proofErr w:type="spellEnd"/>
+      <w:r>
+        <w:t xml:space="preserve"> </w:t>
+      </w:r>
+      <w:proofErr w:type="spellStart"/>
+      <w:r>
+        <w:t>remote</w:t>
+      </w:r>
+      <w:proofErr w:type="spellEnd"/>
+      <w:r>
+        <w:t xml:space="preserve"> -v</w:t>
+      </w:r>
+    </w:p>
+    <w:p/>
+    <w:p>
+      <w:r>
+        <w:t xml:space="preserve">Para desfazer uma alteração no projeto antes de adicioná-la o comando é </w:t>
+      </w:r>
+      <w:proofErr w:type="spellStart"/>
+      <w:r>
+        <w:t>git</w:t>
+      </w:r>
+      <w:proofErr w:type="spellEnd"/>
+      <w:r>
+        <w:t xml:space="preserve"> checkout</w:t>
+      </w:r>
+      <w:r>
+        <w:t xml:space="preserve"> – e o nome do arquivo.</w:t>
+      </w:r>
+    </w:p>
+    <w:p>
+      <w:r>
+        <w:t xml:space="preserve">Mas se a alteração já tiver sido </w:t>
+      </w:r>
+      <w:proofErr w:type="gramStart"/>
+      <w:r>
+        <w:t>adicionada</w:t>
+      </w:r>
+      <w:proofErr w:type="gramEnd"/>
+      <w:r>
+        <w:t xml:space="preserve"> mas não </w:t>
+      </w:r>
+      <w:proofErr w:type="spellStart"/>
+      <w:r>
+        <w:t>commitada</w:t>
+      </w:r>
+      <w:proofErr w:type="spellEnd"/>
+      <w:r>
+        <w:t xml:space="preserve">, o comando é </w:t>
+      </w:r>
+      <w:proofErr w:type="spellStart"/>
+      <w:r>
+        <w:t>git</w:t>
+      </w:r>
+      <w:proofErr w:type="spellEnd"/>
+      <w:r>
+        <w:t xml:space="preserve"> reset </w:t>
+      </w:r>
+      <w:proofErr w:type="spellStart"/>
+      <w:r>
+        <w:t>head</w:t>
+      </w:r>
+      <w:proofErr w:type="spellEnd"/>
+      <w:r>
+        <w:t xml:space="preserve"> e o nome do arquivo; em seguida o comando </w:t>
+      </w:r>
+      <w:proofErr w:type="spellStart"/>
+      <w:r>
+        <w:t>git</w:t>
+      </w:r>
+      <w:proofErr w:type="spellEnd"/>
+      <w:r>
+        <w:t xml:space="preserve"> checkout – e o nome do arquivo.</w:t>
+      </w:r>
+    </w:p>
+    <w:p>
+      <w:r>
+        <w:t xml:space="preserve">Mas se a alteração já tiver sido </w:t>
+      </w:r>
+      <w:proofErr w:type="spellStart"/>
+      <w:r>
+        <w:t>commitada</w:t>
+      </w:r>
+      <w:proofErr w:type="spellEnd"/>
+      <w:r>
+        <w:t xml:space="preserve">, com o comando </w:t>
+      </w:r>
+      <w:proofErr w:type="spellStart"/>
+      <w:r>
+        <w:t>git</w:t>
+      </w:r>
+      <w:proofErr w:type="spellEnd"/>
+      <w:r>
+        <w:t xml:space="preserve"> log, copiamos a </w:t>
+      </w:r>
+      <w:proofErr w:type="spellStart"/>
+      <w:r>
+        <w:t>hash</w:t>
+      </w:r>
+      <w:proofErr w:type="spellEnd"/>
+      <w:r>
+        <w:t xml:space="preserve">, damos o comando </w:t>
+      </w:r>
+      <w:proofErr w:type="spellStart"/>
+      <w:r>
+        <w:t>git</w:t>
+      </w:r>
+      <w:proofErr w:type="spellEnd"/>
+      <w:r>
+        <w:t xml:space="preserve"> </w:t>
+      </w:r>
+      <w:proofErr w:type="spellStart"/>
+      <w:r>
+        <w:t>revert</w:t>
+      </w:r>
+      <w:proofErr w:type="spellEnd"/>
+      <w:r>
+        <w:t xml:space="preserve"> e colamos a </w:t>
+      </w:r>
+      <w:proofErr w:type="spellStart"/>
+      <w:r>
+        <w:t>hash</w:t>
+      </w:r>
+      <w:proofErr w:type="spellEnd"/>
+      <w:r>
+        <w:t>.</w:t>
+      </w:r>
+    </w:p>
+    <w:p/>
+    <w:p>
+      <w:r>
+        <w:t xml:space="preserve"> </w:t>
+      </w:r>
+      <w:r>
+        <w:t xml:space="preserve">Para ver todos os </w:t>
+      </w:r>
+      <w:proofErr w:type="spellStart"/>
+      <w:r>
+        <w:t>commits</w:t>
+      </w:r>
+      <w:proofErr w:type="spellEnd"/>
+      <w:r>
+        <w:t xml:space="preserve"> em uma única linha o comando é </w:t>
+      </w:r>
+      <w:proofErr w:type="spellStart"/>
+      <w:r>
+        <w:t>git</w:t>
+      </w:r>
+      <w:proofErr w:type="spellEnd"/>
+      <w:r>
+        <w:t xml:space="preserve"> log –</w:t>
+      </w:r>
+      <w:proofErr w:type="spellStart"/>
+      <w:r>
+        <w:t>oneline</w:t>
+      </w:r>
+      <w:proofErr w:type="spellEnd"/>
+    </w:p>
     <w:p/>
     <w:sectPr>
       <w:pgSz w:w="11906" w:h="16838"/>

</xml_diff>